<commit_message>
Agregados requerimientos RF001, RF002, NF001
</commit_message>
<xml_diff>
--- a/Documentación/Requerimientos/Versión 1/Requerimiento Ciclox.docx
+++ b/Documentación/Requerimientos/Versión 1/Requerimiento Ciclox.docx
@@ -6,6 +6,8 @@
       <w:pPr>
         <w:pStyle w:val="Heading1"/>
       </w:pPr>
+      <w:bookmarkStart w:id="0" w:name="_GoBack"/>
+      <w:bookmarkEnd w:id="0"/>
       <w:proofErr w:type="spellStart"/>
       <w:r>
         <w:t>Requerimiento</w:t>
@@ -87,6 +89,23 @@
       <w:proofErr w:type="spellEnd"/>
     </w:p>
     <w:p>
+      <w:proofErr w:type="spellStart"/>
+      <w:r>
+        <w:rPr>
+          <w:b/>
+        </w:rPr>
+        <w:t>Descripción</w:t>
+      </w:r>
+      <w:proofErr w:type="spellEnd"/>
+      <w:r>
+        <w:rPr>
+          <w:b/>
+        </w:rPr>
+        <w:t>:</w:t>
+      </w:r>
+      <w:r>
+        <w:t xml:space="preserve"> </w:t>
+      </w:r>
       <w:r>
         <w:t xml:space="preserve">La </w:t>
       </w:r>
@@ -195,7 +214,29 @@
         <w:t>.</w:t>
       </w:r>
     </w:p>
-    <w:p/>
+    <w:p>
+      <w:proofErr w:type="spellStart"/>
+      <w:r>
+        <w:rPr>
+          <w:b/>
+        </w:rPr>
+        <w:t>Autor</w:t>
+      </w:r>
+      <w:proofErr w:type="spellEnd"/>
+      <w:r>
+        <w:t>: Hansel Ramos</w:t>
+      </w:r>
+    </w:p>
+    <w:p>
+      <w:proofErr w:type="spellStart"/>
+      <w:r>
+        <w:t>Versión</w:t>
+      </w:r>
+      <w:proofErr w:type="spellEnd"/>
+      <w:r>
+        <w:t>: 1.0.0</w:t>
+      </w:r>
+    </w:p>
     <w:p>
       <w:pPr>
         <w:pStyle w:val="Heading3"/>
@@ -206,10 +247,7 @@
       </w:r>
       <w:proofErr w:type="spellEnd"/>
       <w:r>
-        <w:t xml:space="preserve"> RF002</w:t>
-      </w:r>
-      <w:r>
-        <w:t xml:space="preserve">: </w:t>
+        <w:t xml:space="preserve"> RF002: </w:t>
       </w:r>
       <w:proofErr w:type="spellStart"/>
       <w:r>
@@ -234,6 +272,23 @@
       <w:proofErr w:type="spellEnd"/>
     </w:p>
     <w:p>
+      <w:proofErr w:type="spellStart"/>
+      <w:r>
+        <w:rPr>
+          <w:b/>
+        </w:rPr>
+        <w:t>Descripción</w:t>
+      </w:r>
+      <w:proofErr w:type="spellEnd"/>
+      <w:r>
+        <w:rPr>
+          <w:b/>
+        </w:rPr>
+        <w:t>:</w:t>
+      </w:r>
+      <w:r>
+        <w:t xml:space="preserve"> </w:t>
+      </w:r>
       <w:r>
         <w:t xml:space="preserve">La </w:t>
       </w:r>
@@ -339,7 +394,29 @@
       </w:r>
       <w:proofErr w:type="spellEnd"/>
     </w:p>
-    <w:p/>
+    <w:p>
+      <w:proofErr w:type="spellStart"/>
+      <w:r>
+        <w:rPr>
+          <w:b/>
+        </w:rPr>
+        <w:t>Autor</w:t>
+      </w:r>
+      <w:proofErr w:type="spellEnd"/>
+      <w:r>
+        <w:t>: Hansel Ramos</w:t>
+      </w:r>
+    </w:p>
+    <w:p>
+      <w:proofErr w:type="spellStart"/>
+      <w:r>
+        <w:t>Versión</w:t>
+      </w:r>
+      <w:proofErr w:type="spellEnd"/>
+      <w:r>
+        <w:t>: 1.0.0</w:t>
+      </w:r>
+    </w:p>
     <w:p>
       <w:pPr>
         <w:pStyle w:val="Heading2"/>
@@ -393,6 +470,23 @@
       <w:proofErr w:type="spellEnd"/>
     </w:p>
     <w:p>
+      <w:proofErr w:type="spellStart"/>
+      <w:r>
+        <w:rPr>
+          <w:b/>
+        </w:rPr>
+        <w:t>Descripción</w:t>
+      </w:r>
+      <w:proofErr w:type="spellEnd"/>
+      <w:r>
+        <w:rPr>
+          <w:b/>
+        </w:rPr>
+        <w:t>:</w:t>
+      </w:r>
+      <w:r>
+        <w:t xml:space="preserve"> </w:t>
+      </w:r>
       <w:r>
         <w:t xml:space="preserve">La </w:t>
       </w:r>
@@ -498,10 +592,39 @@
       </w:r>
       <w:proofErr w:type="spellEnd"/>
       <w:r>
-        <w:t xml:space="preserve"> datos.</w:t>
-      </w:r>
-      <w:bookmarkStart w:id="0" w:name="_GoBack"/>
-      <w:bookmarkEnd w:id="0"/>
+        <w:t xml:space="preserve"> </w:t>
+      </w:r>
+      <w:proofErr w:type="spellStart"/>
+      <w:r>
+        <w:t>datos</w:t>
+      </w:r>
+      <w:proofErr w:type="spellEnd"/>
+      <w:r>
+        <w:t>.</w:t>
+      </w:r>
+    </w:p>
+    <w:p>
+      <w:proofErr w:type="spellStart"/>
+      <w:r>
+        <w:rPr>
+          <w:b/>
+        </w:rPr>
+        <w:t>Autor</w:t>
+      </w:r>
+      <w:proofErr w:type="spellEnd"/>
+      <w:r>
+        <w:t>: Hansel Ramos</w:t>
+      </w:r>
+    </w:p>
+    <w:p>
+      <w:proofErr w:type="spellStart"/>
+      <w:r>
+        <w:t>Versión</w:t>
+      </w:r>
+      <w:proofErr w:type="spellEnd"/>
+      <w:r>
+        <w:t>: 1.0.0</w:t>
+      </w:r>
     </w:p>
     <w:sectPr>
       <w:pgSz w:w="12240" w:h="15840"/>

</xml_diff>